<commit_message>
Perubahan flowchart pada file word
</commit_message>
<xml_diff>
--- a/ALGORITMA DAN PEMROGRAMAN DASAR.docx
+++ b/ALGORITMA DAN PEMROGRAMAN DASAR.docx
@@ -645,6 +645,39 @@
       </w:pPr>
       <w:r>
         <w:rPr>
+          <w:lang w:val="id-ID"/>
+        </w:rPr>
+        <w:t xml:space="preserve">  </w:t>
+      </w:r>
+      <w:r>
+        <w:t>-</w:t>
+      </w:r>
+      <w:r>
+        <w:rPr>
+          <w:rFonts w:asciiTheme="minorHAnsi" w:hAnsiTheme="minorHAnsi" w:cstheme="minorHAnsi"/>
+          <w:lang w:val="id-ID"/>
+        </w:rPr>
+        <w:t xml:space="preserve"> </w:t>
+      </w:r>
+      <w:r>
+        <w:rPr>
+          <w:rFonts w:asciiTheme="minorHAnsi" w:hAnsiTheme="minorHAnsi" w:cstheme="minorHAnsi"/>
+          <w:lang w:val="id-ID"/>
+        </w:rPr>
+        <w:t>Untuk mengkonversinya dengan cara membagi nilai inputan dengan cara</w:t>
+      </w:r>
+    </w:p>
+    <w:p>
+      <w:pPr>
+        <w:pStyle w:val="NormalWeb"/>
+        <w:ind w:left="1440"/>
+        <w:rPr>
+          <w:rFonts w:asciiTheme="minorHAnsi" w:hAnsiTheme="minorHAnsi" w:cstheme="minorHAnsi"/>
+          <w:lang w:val="id-ID"/>
+        </w:rPr>
+      </w:pPr>
+      <w:r>
+        <w:rPr>
           <w:rFonts w:asciiTheme="minorHAnsi" w:hAnsiTheme="minorHAnsi" w:cstheme="minorHAnsi"/>
           <w:b/>
           <w:bCs/>
@@ -652,18 +685,18 @@
           <w:lang w:val="id-ID"/>
         </w:rPr>
         <w:drawing>
-          <wp:anchor distT="0" distB="0" distL="114300" distR="114300" simplePos="0" relativeHeight="251660288" behindDoc="1" locked="0" layoutInCell="1" allowOverlap="1" wp14:anchorId="6E74F6D7" wp14:editId="7099521D">
+          <wp:anchor distT="0" distB="0" distL="114300" distR="114300" simplePos="0" relativeHeight="251663360" behindDoc="1" locked="0" layoutInCell="1" allowOverlap="1" wp14:anchorId="3C67E27C" wp14:editId="24B62736">
             <wp:simplePos x="0" y="0"/>
             <wp:positionH relativeFrom="column">
-              <wp:posOffset>5433568</wp:posOffset>
+              <wp:posOffset>5442585</wp:posOffset>
             </wp:positionH>
             <wp:positionV relativeFrom="paragraph">
-              <wp:posOffset>269875</wp:posOffset>
+              <wp:posOffset>231775</wp:posOffset>
             </wp:positionV>
-            <wp:extent cx="1160675" cy="7107936"/>
-            <wp:effectExtent l="0" t="0" r="1905" b="0"/>
+            <wp:extent cx="1219200" cy="5672807"/>
+            <wp:effectExtent l="0" t="0" r="0" b="4445"/>
             <wp:wrapNone/>
-            <wp:docPr id="5" name="Picture 5"/>
+            <wp:docPr id="1" name="Picture 1"/>
             <wp:cNvGraphicFramePr>
               <a:graphicFrameLocks xmlns:a="http://schemas.openxmlformats.org/drawingml/2006/main" noChangeAspect="1"/>
             </wp:cNvGraphicFramePr>
@@ -671,8 +704,10 @@
               <a:graphicData uri="http://schemas.openxmlformats.org/drawingml/2006/picture">
                 <pic:pic xmlns:pic="http://schemas.openxmlformats.org/drawingml/2006/picture">
                   <pic:nvPicPr>
-                    <pic:cNvPr id="5" name="Picture 5"/>
-                    <pic:cNvPicPr/>
+                    <pic:cNvPr id="0" name="Picture 1"/>
+                    <pic:cNvPicPr>
+                      <a:picLocks noChangeAspect="1" noChangeArrowheads="1"/>
+                    </pic:cNvPicPr>
                   </pic:nvPicPr>
                   <pic:blipFill>
                     <a:blip r:embed="rId8">
@@ -682,18 +717,23 @@
                         </a:ext>
                       </a:extLst>
                     </a:blip>
+                    <a:srcRect/>
                     <a:stretch>
                       <a:fillRect/>
                     </a:stretch>
                   </pic:blipFill>
-                  <pic:spPr>
+                  <pic:spPr bwMode="auto">
                     <a:xfrm>
                       <a:off x="0" y="0"/>
-                      <a:ext cx="1160675" cy="7107936"/>
+                      <a:ext cx="1219200" cy="5672807"/>
                     </a:xfrm>
                     <a:prstGeom prst="rect">
                       <a:avLst/>
                     </a:prstGeom>
+                    <a:noFill/>
+                    <a:ln>
+                      <a:noFill/>
+                    </a:ln>
                   </pic:spPr>
                 </pic:pic>
               </a:graphicData>
@@ -707,39 +747,6 @@
           </wp:anchor>
         </w:drawing>
       </w:r>
-      <w:r>
-        <w:rPr>
-          <w:lang w:val="id-ID"/>
-        </w:rPr>
-        <w:t xml:space="preserve">  </w:t>
-      </w:r>
-      <w:r>
-        <w:t>-</w:t>
-      </w:r>
-      <w:r>
-        <w:rPr>
-          <w:rFonts w:asciiTheme="minorHAnsi" w:hAnsiTheme="minorHAnsi" w:cstheme="minorHAnsi"/>
-          <w:lang w:val="id-ID"/>
-        </w:rPr>
-        <w:t xml:space="preserve"> </w:t>
-      </w:r>
-      <w:r>
-        <w:rPr>
-          <w:rFonts w:asciiTheme="minorHAnsi" w:hAnsiTheme="minorHAnsi" w:cstheme="minorHAnsi"/>
-          <w:lang w:val="id-ID"/>
-        </w:rPr>
-        <w:t>Untuk mengkonversinya dengan cara membagi nilai inputan dengan cara</w:t>
-      </w:r>
-    </w:p>
-    <w:p>
-      <w:pPr>
-        <w:pStyle w:val="NormalWeb"/>
-        <w:ind w:left="1440"/>
-        <w:rPr>
-          <w:rFonts w:asciiTheme="minorHAnsi" w:hAnsiTheme="minorHAnsi" w:cstheme="minorHAnsi"/>
-          <w:lang w:val="id-ID"/>
-        </w:rPr>
-      </w:pPr>
       <w:r>
         <w:rPr>
           <w:rStyle w:val="Strong"/>
@@ -1140,6 +1147,7 @@
       <w:pPr>
         <w:pStyle w:val="NormalWeb"/>
         <w:ind w:left="720"/>
+        <w:jc w:val="right"/>
         <w:rPr>
           <w:rFonts w:asciiTheme="minorHAnsi" w:hAnsiTheme="minorHAnsi" w:cstheme="minorHAnsi"/>
           <w:b/>
@@ -3121,6 +3129,7 @@
   <w:style w:type="character" w:default="1" w:styleId="DefaultParagraphFont">
     <w:name w:val="Default Paragraph Font"/>
     <w:uiPriority w:val="1"/>
+    <w:semiHidden/>
     <w:unhideWhenUsed/>
   </w:style>
   <w:style w:type="table" w:default="1" w:styleId="TableNormal">

</xml_diff>

<commit_message>
Revisi diagram flowchart dan file word
</commit_message>
<xml_diff>
--- a/ALGORITMA DAN PEMROGRAMAN DASAR.docx
+++ b/ALGORITMA DAN PEMROGRAMAN DASAR.docx
@@ -1529,74 +1529,24 @@
       <w:r>
         <w:rPr>
           <w:rFonts w:asciiTheme="minorHAnsi" w:hAnsiTheme="minorHAnsi" w:cstheme="minorHAnsi"/>
-          <w:sz w:val="28"/>
-          <w:szCs w:val="28"/>
-        </w:rPr>
-        <w:t>Output: Gaji</w:t>
-      </w:r>
-      <w:r>
-        <w:rPr>
-          <w:rFonts w:asciiTheme="minorHAnsi" w:hAnsiTheme="minorHAnsi" w:cstheme="minorHAnsi"/>
-          <w:sz w:val="28"/>
-          <w:szCs w:val="28"/>
-          <w:lang w:val="id-ID"/>
-        </w:rPr>
-        <w:t>Bersih</w:t>
-      </w:r>
-    </w:p>
-    <w:p>
-      <w:pPr>
-        <w:pStyle w:val="NormalWeb"/>
-        <w:rPr>
-          <w:rFonts w:asciiTheme="minorHAnsi" w:hAnsiTheme="minorHAnsi" w:cstheme="minorHAnsi"/>
-          <w:sz w:val="28"/>
-          <w:szCs w:val="28"/>
-          <w:lang w:val="id-ID"/>
-        </w:rPr>
-      </w:pPr>
-      <w:r>
-        <w:rPr>
-          <w:rFonts w:asciiTheme="minorHAnsi" w:hAnsiTheme="minorHAnsi" w:cstheme="minorHAnsi"/>
-          <w:sz w:val="28"/>
-          <w:szCs w:val="28"/>
-          <w:lang w:val="id-ID"/>
-        </w:rPr>
-        <w:tab/>
-      </w:r>
-    </w:p>
-    <w:p>
-      <w:pPr>
-        <w:pStyle w:val="NormalWeb"/>
-        <w:rPr>
-          <w:rFonts w:asciiTheme="minorHAnsi" w:hAnsiTheme="minorHAnsi" w:cstheme="minorHAnsi"/>
-          <w:b/>
-          <w:bCs/>
-          <w:sz w:val="28"/>
-          <w:szCs w:val="28"/>
-          <w:lang w:val="id-ID"/>
-        </w:rPr>
-      </w:pPr>
-      <w:r>
-        <w:rPr>
-          <w:rFonts w:asciiTheme="minorHAnsi" w:hAnsiTheme="minorHAnsi" w:cstheme="minorHAnsi"/>
           <w:noProof/>
           <w:sz w:val="28"/>
           <w:szCs w:val="28"/>
           <w:lang w:val="id-ID"/>
         </w:rPr>
         <w:drawing>
-          <wp:anchor distT="0" distB="0" distL="114300" distR="114300" simplePos="0" relativeHeight="251661312" behindDoc="1" locked="0" layoutInCell="1" allowOverlap="1" wp14:anchorId="3385077B" wp14:editId="0AC8D67A">
+          <wp:anchor distT="0" distB="0" distL="114300" distR="114300" simplePos="0" relativeHeight="251664384" behindDoc="1" locked="0" layoutInCell="1" allowOverlap="1" wp14:anchorId="35C3FEA0" wp14:editId="683C8A23">
             <wp:simplePos x="0" y="0"/>
             <wp:positionH relativeFrom="column">
-              <wp:posOffset>5057013</wp:posOffset>
+              <wp:posOffset>5213985</wp:posOffset>
             </wp:positionH>
             <wp:positionV relativeFrom="paragraph">
-              <wp:posOffset>251460</wp:posOffset>
+              <wp:posOffset>353060</wp:posOffset>
             </wp:positionV>
-            <wp:extent cx="1616532" cy="5681472"/>
-            <wp:effectExtent l="0" t="0" r="3175" b="0"/>
+            <wp:extent cx="1438275" cy="6162675"/>
+            <wp:effectExtent l="0" t="0" r="9525" b="9525"/>
             <wp:wrapNone/>
-            <wp:docPr id="6" name="Picture 6"/>
+            <wp:docPr id="3" name="Picture 3"/>
             <wp:cNvGraphicFramePr>
               <a:graphicFrameLocks xmlns:a="http://schemas.openxmlformats.org/drawingml/2006/main" noChangeAspect="1"/>
             </wp:cNvGraphicFramePr>
@@ -1625,7 +1575,7 @@
                   <pic:spPr bwMode="auto">
                     <a:xfrm>
                       <a:off x="0" y="0"/>
-                      <a:ext cx="1616532" cy="5681472"/>
+                      <a:ext cx="1438275" cy="6162675"/>
                     </a:xfrm>
                     <a:prstGeom prst="rect">
                       <a:avLst/>
@@ -1647,6 +1597,56 @@
           </wp:anchor>
         </w:drawing>
       </w:r>
+      <w:r>
+        <w:rPr>
+          <w:rFonts w:asciiTheme="minorHAnsi" w:hAnsiTheme="minorHAnsi" w:cstheme="minorHAnsi"/>
+          <w:sz w:val="28"/>
+          <w:szCs w:val="28"/>
+        </w:rPr>
+        <w:t>Output: Gaji</w:t>
+      </w:r>
+      <w:r>
+        <w:rPr>
+          <w:rFonts w:asciiTheme="minorHAnsi" w:hAnsiTheme="minorHAnsi" w:cstheme="minorHAnsi"/>
+          <w:sz w:val="28"/>
+          <w:szCs w:val="28"/>
+          <w:lang w:val="id-ID"/>
+        </w:rPr>
+        <w:t>Bersih</w:t>
+      </w:r>
+    </w:p>
+    <w:p>
+      <w:pPr>
+        <w:pStyle w:val="NormalWeb"/>
+        <w:rPr>
+          <w:rFonts w:asciiTheme="minorHAnsi" w:hAnsiTheme="minorHAnsi" w:cstheme="minorHAnsi"/>
+          <w:sz w:val="28"/>
+          <w:szCs w:val="28"/>
+          <w:lang w:val="id-ID"/>
+        </w:rPr>
+      </w:pPr>
+      <w:r>
+        <w:rPr>
+          <w:rFonts w:asciiTheme="minorHAnsi" w:hAnsiTheme="minorHAnsi" w:cstheme="minorHAnsi"/>
+          <w:sz w:val="28"/>
+          <w:szCs w:val="28"/>
+          <w:lang w:val="id-ID"/>
+        </w:rPr>
+        <w:tab/>
+      </w:r>
+    </w:p>
+    <w:p>
+      <w:pPr>
+        <w:pStyle w:val="NormalWeb"/>
+        <w:rPr>
+          <w:rFonts w:asciiTheme="minorHAnsi" w:hAnsiTheme="minorHAnsi" w:cstheme="minorHAnsi"/>
+          <w:b/>
+          <w:bCs/>
+          <w:sz w:val="28"/>
+          <w:szCs w:val="28"/>
+          <w:lang w:val="id-ID"/>
+        </w:rPr>
+      </w:pPr>
       <w:r>
         <w:rPr>
           <w:rFonts w:asciiTheme="minorHAnsi" w:hAnsiTheme="minorHAnsi" w:cstheme="minorHAnsi"/>

</xml_diff>